<commit_message>
Comando groupby e lista de exercícios 01 de comando Select
</commit_message>
<xml_diff>
--- a/material/exercícios.docx
+++ b/material/exercícios.docx
@@ -95,31 +95,7 @@
           <w:sz w:val="24"/>
           <w:szCs w:val="24"/>
         </w:rPr>
-        <w:t xml:space="preserve">4 – Modelo Entidade Relacionamento do Controle de Pedidos. Encontra-se no arquivo </w:t>
-      </w:r>
-      <w:r>
-        <w:rPr>
-          <w:rFonts w:ascii="Arial" w:hAnsi="Arial" w:cs="Arial"/>
-          <w:sz w:val="24"/>
-          <w:szCs w:val="24"/>
-        </w:rPr>
-        <w:t>“Aula 2 – Modelagem.pptx”</w:t>
-      </w:r>
-      <w:r>
-        <w:rPr>
-          <w:rFonts w:ascii="Arial" w:hAnsi="Arial" w:cs="Arial"/>
-          <w:sz w:val="24"/>
-          <w:szCs w:val="24"/>
-        </w:rPr>
-        <w:t>, página: 26</w:t>
-      </w:r>
-      <w:r>
-        <w:rPr>
-          <w:rFonts w:ascii="Arial" w:hAnsi="Arial" w:cs="Arial"/>
-          <w:sz w:val="24"/>
-          <w:szCs w:val="24"/>
-        </w:rPr>
-        <w:t>.</w:t>
+        <w:t>4 – Modelo Entidade Relacionamento do Controle de Pedidos. Encontra-se no arquivo “Aula 2 – Modelagem.pptx”, página: 26.</w:t>
       </w:r>
     </w:p>
     <w:p>
@@ -137,31 +113,7 @@
           <w:sz w:val="24"/>
           <w:szCs w:val="24"/>
         </w:rPr>
-        <w:t xml:space="preserve">5 – Modelo Entidade Relacionamento do Sistema Bancário. Encontra-se no arquivo </w:t>
-      </w:r>
-      <w:r>
-        <w:rPr>
-          <w:rFonts w:ascii="Arial" w:hAnsi="Arial" w:cs="Arial"/>
-          <w:sz w:val="24"/>
-          <w:szCs w:val="24"/>
-        </w:rPr>
-        <w:t>“Aula 2 – Modelagem.pptx”</w:t>
-      </w:r>
-      <w:r>
-        <w:rPr>
-          <w:rFonts w:ascii="Arial" w:hAnsi="Arial" w:cs="Arial"/>
-          <w:sz w:val="24"/>
-          <w:szCs w:val="24"/>
-        </w:rPr>
-        <w:t>, página: 29</w:t>
-      </w:r>
-      <w:r>
-        <w:rPr>
-          <w:rFonts w:ascii="Arial" w:hAnsi="Arial" w:cs="Arial"/>
-          <w:sz w:val="24"/>
-          <w:szCs w:val="24"/>
-        </w:rPr>
-        <w:t>.</w:t>
+        <w:t>5 – Modelo Entidade Relacionamento do Sistema Bancário. Encontra-se no arquivo “Aula 2 – Modelagem.pptx”, página: 29.</w:t>
       </w:r>
     </w:p>
     <w:p>
@@ -197,31 +149,7 @@
           <w:sz w:val="24"/>
           <w:szCs w:val="24"/>
         </w:rPr>
-        <w:t xml:space="preserve">7 – Fazer o script para criar o banco de dados do sistema da padaria. Encontra-se </w:t>
-      </w:r>
-      <w:r>
-        <w:rPr>
-          <w:rFonts w:ascii="Arial" w:hAnsi="Arial" w:cs="Arial"/>
-          <w:sz w:val="24"/>
-          <w:szCs w:val="24"/>
-        </w:rPr>
-        <w:t>no arquivo “Aula 2 – Modelagem.pptx”</w:t>
-      </w:r>
-      <w:r>
-        <w:rPr>
-          <w:rFonts w:ascii="Arial" w:hAnsi="Arial" w:cs="Arial"/>
-          <w:sz w:val="24"/>
-          <w:szCs w:val="24"/>
-        </w:rPr>
-        <w:t>, página: 31</w:t>
-      </w:r>
-      <w:r>
-        <w:rPr>
-          <w:rFonts w:ascii="Arial" w:hAnsi="Arial" w:cs="Arial"/>
-          <w:sz w:val="24"/>
-          <w:szCs w:val="24"/>
-        </w:rPr>
-        <w:t>.</w:t>
+        <w:t>7 – Fazer o script para criar o banco de dados do sistema da padaria. Encontra-se no arquivo “Aula 2 – Modelagem.pptx”, página: 31.</w:t>
       </w:r>
     </w:p>
     <w:p>
@@ -239,15 +167,95 @@
           <w:sz w:val="24"/>
           <w:szCs w:val="24"/>
         </w:rPr>
-        <w:t xml:space="preserve">8 – Fazer o script para criar o banco de dados do sistema Bancário. </w:t>
-      </w:r>
-      <w:r>
-        <w:rPr>
-          <w:rFonts w:ascii="Arial" w:hAnsi="Arial" w:cs="Arial"/>
-          <w:sz w:val="24"/>
-          <w:szCs w:val="24"/>
-        </w:rPr>
-        <w:t>Encontra-se no arquivo “Aula 2 – Modelagem.pptx”, página: 29.</w:t>
+        <w:t>8 – Fazer o script para criar o banco de dados do sistema Bancário. Encontra-se no arquivo “Aula 2 – Modelagem.pptx”, página: 29.</w:t>
+      </w:r>
+    </w:p>
+    <w:p>
+      <w:pPr>
+        <w:jc w:val="both"/>
+        <w:rPr>
+          <w:rFonts w:ascii="Arial" w:hAnsi="Arial" w:cs="Arial"/>
+          <w:sz w:val="24"/>
+          <w:szCs w:val="24"/>
+        </w:rPr>
+      </w:pPr>
+      <w:r>
+        <w:rPr>
+          <w:rFonts w:ascii="Arial" w:hAnsi="Arial" w:cs="Arial"/>
+          <w:sz w:val="24"/>
+          <w:szCs w:val="24"/>
+        </w:rPr>
+        <w:t xml:space="preserve">9 – Fazer exercícios de DML - </w:t>
+      </w:r>
+      <w:proofErr w:type="spellStart"/>
+      <w:r>
+        <w:rPr>
+          <w:rFonts w:ascii="Arial" w:hAnsi="Arial" w:cs="Arial"/>
+          <w:sz w:val="24"/>
+          <w:szCs w:val="24"/>
+        </w:rPr>
+        <w:t>Select</w:t>
+      </w:r>
+      <w:proofErr w:type="spellEnd"/>
+      <w:r>
+        <w:rPr>
+          <w:rFonts w:ascii="Arial" w:hAnsi="Arial" w:cs="Arial"/>
+          <w:sz w:val="24"/>
+          <w:szCs w:val="24"/>
+        </w:rPr>
+        <w:t xml:space="preserve"> (</w:t>
+      </w:r>
+      <w:r>
+        <w:rPr>
+          <w:rFonts w:ascii="Arial" w:hAnsi="Arial" w:cs="Arial"/>
+          <w:sz w:val="24"/>
+          <w:szCs w:val="24"/>
+        </w:rPr>
+        <w:t xml:space="preserve">Aula 05 - </w:t>
+      </w:r>
+      <w:proofErr w:type="spellStart"/>
+      <w:r>
+        <w:rPr>
+          <w:rFonts w:ascii="Arial" w:hAnsi="Arial" w:cs="Arial"/>
+          <w:sz w:val="24"/>
+          <w:szCs w:val="24"/>
+        </w:rPr>
+        <w:t>VendasED</w:t>
+      </w:r>
+      <w:proofErr w:type="spellEnd"/>
+      <w:r>
+        <w:rPr>
+          <w:rFonts w:ascii="Arial" w:hAnsi="Arial" w:cs="Arial"/>
+          <w:sz w:val="24"/>
+          <w:szCs w:val="24"/>
+        </w:rPr>
+        <w:t xml:space="preserve"> Lista01</w:t>
+      </w:r>
+      <w:r>
+        <w:rPr>
+          <w:rFonts w:ascii="Arial" w:hAnsi="Arial" w:cs="Arial"/>
+          <w:sz w:val="24"/>
+          <w:szCs w:val="24"/>
+        </w:rPr>
+        <w:t>.docx) utilizando o banco de dados “</w:t>
+      </w:r>
+      <w:proofErr w:type="spellStart"/>
+      <w:r>
+        <w:rPr>
+          <w:rFonts w:ascii="Arial" w:hAnsi="Arial" w:cs="Arial"/>
+          <w:sz w:val="24"/>
+          <w:szCs w:val="24"/>
+        </w:rPr>
+        <w:t>VendasEd.sql</w:t>
+      </w:r>
+      <w:proofErr w:type="spellEnd"/>
+      <w:r>
+        <w:rPr>
+          <w:rFonts w:ascii="Arial" w:hAnsi="Arial" w:cs="Arial"/>
+          <w:sz w:val="24"/>
+          <w:szCs w:val="24"/>
+        </w:rPr>
+        <w:t>”.</w:t>
       </w:r>
     </w:p>
     <w:p>

</xml_diff>